<commit_message>
Updated inverse_cosine code review Made minor changes to the wording
</commit_message>
<xml_diff>
--- a/deliverable3/code-reviews/aj_code_review_inverse_cosine.docx
+++ b/deliverable3/code-reviews/aj_code_review_inverse_cosine.docx
@@ -136,27 +136,14 @@
       <w:r>
         <w:t xml:space="preserve">Figure </w:t>
       </w:r>
-      <w:r>
-        <w:fldChar w:fldCharType="begin"/>
-      </w:r>
-      <w:r>
-        <w:instrText xml:space="preserve"> SEQ Figure \* ARABIC </w:instrText>
-      </w:r>
-      <w:r>
-        <w:fldChar w:fldCharType="separate"/>
-      </w:r>
-      <w:r>
-        <w:rPr>
-          <w:noProof/>
-        </w:rPr>
-        <w:t>1</w:t>
-      </w:r>
-      <w:r>
-        <w:rPr>
-          <w:noProof/>
-        </w:rPr>
-        <w:fldChar w:fldCharType="end"/>
-      </w:r>
+      <w:fldSimple w:instr=" SEQ Figure \* ARABIC ">
+        <w:r>
+          <w:rPr>
+            <w:noProof/>
+          </w:rPr>
+          <w:t>1</w:t>
+        </w:r>
+      </w:fldSimple>
       <w:r>
         <w:t>: File name</w:t>
       </w:r>
@@ -176,7 +163,7 @@
         </w:tabs>
       </w:pPr>
       <w:r>
-        <w:t>The file header is short and concise, making it clear exactly what this module will do.</w:t>
+        <w:t>The file header is concise, making it clear exactly what this module will do.</w:t>
       </w:r>
     </w:p>
     <w:p>
@@ -249,30 +236,14 @@
       <w:r>
         <w:t xml:space="preserve">Figure </w:t>
       </w:r>
-      <w:r>
-        <w:fldChar w:fldCharType="begin"/>
-      </w:r>
-      <w:r>
-        <w:instrText xml:space="preserve"> </w:instrText>
-      </w:r>
-      <w:r>
-        <w:instrText xml:space="preserve">SEQ Figure \* ARABIC </w:instrText>
-      </w:r>
-      <w:r>
-        <w:fldChar w:fldCharType="separate"/>
-      </w:r>
-      <w:r>
-        <w:rPr>
-          <w:noProof/>
-        </w:rPr>
-        <w:t>2</w:t>
-      </w:r>
-      <w:r>
-        <w:rPr>
-          <w:noProof/>
-        </w:rPr>
-        <w:fldChar w:fldCharType="end"/>
-      </w:r>
+      <w:fldSimple w:instr=" SEQ Figure \* ARABIC ">
+        <w:r>
+          <w:rPr>
+            <w:noProof/>
+          </w:rPr>
+          <w:t>2</w:t>
+        </w:r>
+      </w:fldSimple>
       <w:r>
         <w:t>: File header</w:t>
       </w:r>
@@ -397,7 +368,7 @@
         <w:t>function</w:t>
       </w:r>
       <w:r>
-        <w:t xml:space="preserve"> headers are generally short and concise however, they’re in comment format. Following PEP 257 docstring conventions of python that are referenced in the PEP8 style guide it’s best to have</w:t>
+        <w:t xml:space="preserve"> headers are generally concise however, they’re in comment format. Following PEP 257 docstring conventions of python that are referenced in the PEP8 style guide it’s best to have</w:t>
       </w:r>
       <w:r>
         <w:t xml:space="preserve"> class and</w:t>
@@ -547,7 +518,13 @@
         <w:t xml:space="preserve"> very easy to read through and understand</w:t>
       </w:r>
       <w:r>
-        <w:t xml:space="preserve"> and follows the PEP8 naming convention.</w:t>
+        <w:t xml:space="preserve"> and follows the PEP8 naming convention</w:t>
+      </w:r>
+      <w:r>
+        <w:t>s</w:t>
+      </w:r>
+      <w:r>
+        <w:t>.</w:t>
       </w:r>
       <w:r>
         <w:t xml:space="preserve"> The implementation of setters/getters is a nice addition in case the user wishes to </w:t>

</xml_diff>